<commit_message>
Update FE notebook and staging CSV
</commit_message>
<xml_diff>
--- a/docs/02_Literature_Review/Literature_Review.docx
+++ b/docs/02_Literature_Review/Literature_Review.docx
@@ -41,38 +41,7 @@
           <w:szCs w:val="22"/>
         </w:rPr>
         <w:br/>
-      </w:r>
-      <w:proofErr w:type="spellStart"/>
-      <w:r>
-        <w:rPr>
-          <w:sz w:val="22"/>
-          <w:szCs w:val="22"/>
-        </w:rPr>
-        <w:t>Resti</w:t>
-      </w:r>
-      <w:proofErr w:type="spellEnd"/>
-      <w:r>
-        <w:rPr>
-          <w:sz w:val="22"/>
-          <w:szCs w:val="22"/>
-        </w:rPr>
-        <w:t xml:space="preserve"> and Sironi (2007), Saunders and Allen (2022), and </w:t>
-      </w:r>
-      <w:proofErr w:type="spellStart"/>
-      <w:r>
-        <w:rPr>
-          <w:sz w:val="22"/>
-          <w:szCs w:val="22"/>
-        </w:rPr>
-        <w:t>Bessis</w:t>
-      </w:r>
-      <w:proofErr w:type="spellEnd"/>
-      <w:r>
-        <w:rPr>
-          <w:sz w:val="22"/>
-          <w:szCs w:val="22"/>
-        </w:rPr>
-        <w:t xml:space="preserve"> (2015) provide a conceptual framework linking credit-risk metrics — such as probability of default, loss given default, and risk-adjusted returns — to overall portfolio performance.</w:t>
+        <w:t>Resti and Sironi (2007), Saunders and Allen (2022), and Bessis (2015) provide a conceptual framework linking credit-risk metrics — such as probability of default, loss given default, and risk-adjusted returns — to overall portfolio performance.</w:t>
       </w:r>
       <w:r>
         <w:rPr>
@@ -161,23 +130,7 @@
           <w:szCs w:val="22"/>
         </w:rPr>
         <w:br/>
-        <w:t>Early empirical studies primarily focused on U.S. markets, leveraging open datasets from platforms such as Lending Club and Prosper, to examine the financial and behavioral characteristics of loans (</w:t>
-      </w:r>
-      <w:proofErr w:type="spellStart"/>
-      <w:r>
-        <w:rPr>
-          <w:sz w:val="22"/>
-          <w:szCs w:val="22"/>
-        </w:rPr>
-        <w:t>Emekter</w:t>
-      </w:r>
-      <w:proofErr w:type="spellEnd"/>
-      <w:r>
-        <w:rPr>
-          <w:sz w:val="22"/>
-          <w:szCs w:val="22"/>
-        </w:rPr>
-        <w:t xml:space="preserve"> et al., 2015; Serrano-Cinca &amp; Gutiérrez-Nieto, 2015).</w:t>
+        <w:t>Early empirical studies primarily focused on U.S. markets, leveraging open datasets from platforms such as Lending Club and Prosper, to examine the financial and behavioral characteristics of loans (Emekter et al., 2015; Serrano-Cinca &amp; Gutiérrez-Nieto, 2015).</w:t>
       </w:r>
       <w:r>
         <w:rPr>
@@ -227,6 +180,26 @@
           <w:sz w:val="22"/>
           <w:szCs w:val="22"/>
         </w:rPr>
+        <w:br w:type="page"/>
+      </w:r>
+    </w:p>
+    <w:p>
+      <w:pPr>
+        <w:rPr>
+          <w:b/>
+          <w:bCs/>
+          <w:sz w:val="22"/>
+          <w:szCs w:val="22"/>
+        </w:rPr>
+      </w:pPr>
+      <w:r>
+        <w:rPr>
+          <w:b/>
+          <w:bCs/>
+          <w:sz w:val="22"/>
+          <w:szCs w:val="22"/>
+        </w:rPr>
+        <w:lastRenderedPageBreak/>
         <w:t>2.2 Empirical Evidence from the United States, China, and the United Kingdom</w:t>
       </w:r>
     </w:p>
@@ -261,7 +234,6 @@
           <w:sz w:val="22"/>
           <w:szCs w:val="22"/>
         </w:rPr>
-        <w:lastRenderedPageBreak/>
         <w:t>The majority of empirical P2P lending literature originates from the United States, where Lending Club and Prosper became pioneering platforms after the 2008 financial crisis.</w:t>
       </w:r>
       <w:r>
@@ -270,23 +242,7 @@
           <w:szCs w:val="22"/>
         </w:rPr>
         <w:br/>
-        <w:t xml:space="preserve">Using early loan-level data from Lending Club (2007–2012), </w:t>
-      </w:r>
-      <w:proofErr w:type="spellStart"/>
-      <w:r>
-        <w:rPr>
-          <w:sz w:val="22"/>
-          <w:szCs w:val="22"/>
-        </w:rPr>
-        <w:t>Emekter</w:t>
-      </w:r>
-      <w:proofErr w:type="spellEnd"/>
-      <w:r>
-        <w:rPr>
-          <w:sz w:val="22"/>
-          <w:szCs w:val="22"/>
-        </w:rPr>
-        <w:t xml:space="preserve"> et al. (2015) demonstrated that </w:t>
+        <w:t xml:space="preserve">Using early loan-level data from Lending Club (2007–2012), Emekter et al. (2015) demonstrated that </w:t>
       </w:r>
       <w:r>
         <w:rPr>
@@ -310,22 +266,7 @@
           <w:szCs w:val="22"/>
         </w:rPr>
         <w:br/>
-      </w:r>
-      <w:proofErr w:type="spellStart"/>
-      <w:r>
-        <w:rPr>
-          <w:sz w:val="22"/>
-          <w:szCs w:val="22"/>
-        </w:rPr>
-        <w:t>Their</w:t>
-      </w:r>
-      <w:proofErr w:type="spellEnd"/>
-      <w:r>
-        <w:rPr>
-          <w:sz w:val="22"/>
-          <w:szCs w:val="22"/>
-        </w:rPr>
-        <w:t xml:space="preserve"> findings confirmed a positive correlation between interest rate and default probability, implying that higher-risk borrowers pay higher rates but also default more often.</w:t>
+        <w:t>Their findings confirmed a positive correlation between interest rate and default probability, implying that higher-risk borrowers pay higher rates but also default more often.</w:t>
       </w:r>
       <w:r>
         <w:rPr>
@@ -364,39 +305,7 @@
           <w:szCs w:val="22"/>
         </w:rPr>
         <w:br/>
-        <w:t xml:space="preserve">More recently, Davaadorj et al. (2025) and </w:t>
-      </w:r>
-      <w:proofErr w:type="spellStart"/>
-      <w:r>
-        <w:rPr>
-          <w:sz w:val="22"/>
-          <w:szCs w:val="22"/>
-        </w:rPr>
-        <w:t>Sam’an</w:t>
-      </w:r>
-      <w:proofErr w:type="spellEnd"/>
-      <w:r>
-        <w:rPr>
-          <w:sz w:val="22"/>
-          <w:szCs w:val="22"/>
-        </w:rPr>
-        <w:t xml:space="preserve">, Deris, and </w:t>
-      </w:r>
-      <w:proofErr w:type="spellStart"/>
-      <w:r>
-        <w:rPr>
-          <w:sz w:val="22"/>
-          <w:szCs w:val="22"/>
-        </w:rPr>
-        <w:t>Farikhin</w:t>
-      </w:r>
-      <w:proofErr w:type="spellEnd"/>
-      <w:r>
-        <w:rPr>
-          <w:sz w:val="22"/>
-          <w:szCs w:val="22"/>
-        </w:rPr>
-        <w:t xml:space="preserve"> (2025) utilized expanded datasets (2008–2020) to explore </w:t>
+        <w:t xml:space="preserve">More recently, Davaadorj et al. (2025) and Sam’an, Deris, and Farikhin (2025) utilized expanded datasets (2008–2020) to explore </w:t>
       </w:r>
       <w:r>
         <w:rPr>
@@ -501,7 +410,7 @@
           <w:szCs w:val="22"/>
         </w:rPr>
         <w:br/>
-        <w:t>Academic studies in this context often focus on macro-level credit-risk patterns, platform governance, and systemic vulnerabilities.</w:t>
+        <w:t>Academic studies in this context often focus on macro-level credit-risk patterns, platform governance and systemic vulnerabilities.</w:t>
       </w:r>
       <w:r>
         <w:rPr>
@@ -517,37 +426,22 @@
           <w:szCs w:val="22"/>
         </w:rPr>
         <w:br/>
-        <w:t xml:space="preserve">In Yin et al. (2023), using </w:t>
-      </w:r>
-      <w:proofErr w:type="spellStart"/>
-      <w:r>
-        <w:rPr>
-          <w:sz w:val="22"/>
-          <w:szCs w:val="22"/>
-        </w:rPr>
-        <w:t>RenRenDai</w:t>
-      </w:r>
-      <w:proofErr w:type="spellEnd"/>
-      <w:r>
-        <w:rPr>
-          <w:sz w:val="22"/>
-          <w:szCs w:val="22"/>
-        </w:rPr>
-        <w:t xml:space="preserve"> data (126,000 loans), the average interest rate reached 14%, with default rates between 20–30%, highlighting the trade-off between high profitability and fragile borrower quality.</w:t>
-      </w:r>
-    </w:p>
-    <w:p>
-      <w:pPr>
-        <w:rPr>
-          <w:sz w:val="22"/>
-          <w:szCs w:val="22"/>
-        </w:rPr>
-      </w:pPr>
-      <w:r>
-        <w:rPr>
-          <w:sz w:val="22"/>
-          <w:szCs w:val="22"/>
-        </w:rPr>
+        <w:t>In Yin et al. (2023), using RenRenDai data (126,000 loans), the average interest rate reached 14%, with default rates between 20–30%, highlighting the trade-off between high profitability and fragile borrower quality.</w:t>
+      </w:r>
+    </w:p>
+    <w:p>
+      <w:pPr>
+        <w:rPr>
+          <w:sz w:val="22"/>
+          <w:szCs w:val="22"/>
+        </w:rPr>
+      </w:pPr>
+      <w:r>
+        <w:rPr>
+          <w:sz w:val="22"/>
+          <w:szCs w:val="22"/>
+        </w:rPr>
+        <w:lastRenderedPageBreak/>
         <w:t xml:space="preserve">Rao et al. (2020) proposed a comprehensive KPI system for evaluating Chinese P2P platforms, introducing 21 quantitative indicators grouped into categories such as </w:t>
       </w:r>
       <w:r>
@@ -572,15 +466,7 @@
           <w:szCs w:val="22"/>
         </w:rPr>
         <w:br/>
-        <w:t xml:space="preserve">Their framework formalized the measurement of credit risk through multidimensional </w:t>
-      </w:r>
-      <w:r>
-        <w:rPr>
-          <w:sz w:val="22"/>
-          <w:szCs w:val="22"/>
-        </w:rPr>
-        <w:lastRenderedPageBreak/>
-        <w:t>performance indices rather than single metrics.</w:t>
+        <w:t>Their framework formalized the measurement of credit risk through multidimensional performance indices rather than single metrics.</w:t>
       </w:r>
       <w:r>
         <w:rPr>
@@ -812,23 +698,7 @@
           <w:szCs w:val="22"/>
         </w:rPr>
         <w:br/>
-        <w:t>Importantly, they also calculated Return on Investment (ROI), confirming that riskier loans yield higher returns — aligning with findings from U.S. studies (</w:t>
-      </w:r>
-      <w:proofErr w:type="spellStart"/>
-      <w:r>
-        <w:rPr>
-          <w:sz w:val="22"/>
-          <w:szCs w:val="22"/>
-        </w:rPr>
-        <w:t>Emekter</w:t>
-      </w:r>
-      <w:proofErr w:type="spellEnd"/>
-      <w:r>
-        <w:rPr>
-          <w:sz w:val="22"/>
-          <w:szCs w:val="22"/>
-        </w:rPr>
-        <w:t xml:space="preserve"> et al., 2015).</w:t>
+        <w:t>Importantly, they also calculated Return on Investment (ROI), confirming that riskier loans yield higher returns — aligning with findings from U.S. studies (Emekter et al., 2015).</w:t>
       </w:r>
     </w:p>
     <w:p>
@@ -870,6 +740,7 @@
           <w:sz w:val="22"/>
           <w:szCs w:val="22"/>
         </w:rPr>
+        <w:lastRenderedPageBreak/>
         <w:t>2.3 Behavioral and Theoretical Perspectives on Credit Risk</w:t>
       </w:r>
     </w:p>
@@ -909,13 +780,6 @@
           <w:szCs w:val="22"/>
         </w:rPr>
         <w:br/>
-      </w:r>
-      <w:r>
-        <w:rPr>
-          <w:sz w:val="22"/>
-          <w:szCs w:val="22"/>
-        </w:rPr>
-        <w:lastRenderedPageBreak/>
         <w:t>The decentralized nature of P2P markets introduces asymmetries of information and incentive misalignments that differ from those in conventional banking.</w:t>
       </w:r>
     </w:p>
@@ -926,37 +790,12 @@
           <w:szCs w:val="22"/>
         </w:rPr>
       </w:pPr>
-      <w:proofErr w:type="spellStart"/>
-      <w:r>
-        <w:rPr>
-          <w:sz w:val="22"/>
-          <w:szCs w:val="22"/>
-        </w:rPr>
-        <w:t>Alsabah</w:t>
-      </w:r>
-      <w:proofErr w:type="spellEnd"/>
-      <w:r>
-        <w:rPr>
-          <w:sz w:val="22"/>
-          <w:szCs w:val="22"/>
-        </w:rPr>
-        <w:t xml:space="preserve"> and </w:t>
-      </w:r>
-      <w:proofErr w:type="spellStart"/>
-      <w:r>
-        <w:rPr>
-          <w:sz w:val="22"/>
-          <w:szCs w:val="22"/>
-        </w:rPr>
-        <w:t>Alibrahim</w:t>
-      </w:r>
-      <w:proofErr w:type="spellEnd"/>
-      <w:r>
-        <w:rPr>
-          <w:sz w:val="22"/>
-          <w:szCs w:val="22"/>
-        </w:rPr>
-        <w:t xml:space="preserve"> (2024) explored </w:t>
+      <w:r>
+        <w:rPr>
+          <w:sz w:val="22"/>
+          <w:szCs w:val="22"/>
+        </w:rPr>
+        <w:t xml:space="preserve">Alsabah and Alibrahim (2024) explored </w:t>
       </w:r>
       <w:r>
         <w:rPr>
@@ -1115,39 +954,7 @@
           <w:sz w:val="22"/>
           <w:szCs w:val="22"/>
         </w:rPr>
-        <w:t xml:space="preserve">These regulatory and methodological foundations are consistent with the risk-management principles articulated by </w:t>
-      </w:r>
-      <w:proofErr w:type="spellStart"/>
-      <w:r>
-        <w:rPr>
-          <w:sz w:val="22"/>
-          <w:szCs w:val="22"/>
-        </w:rPr>
-        <w:t>Resti</w:t>
-      </w:r>
-      <w:proofErr w:type="spellEnd"/>
-      <w:r>
-        <w:rPr>
-          <w:sz w:val="22"/>
-          <w:szCs w:val="22"/>
-        </w:rPr>
-        <w:t xml:space="preserve"> and Sironi (2007) and </w:t>
-      </w:r>
-      <w:proofErr w:type="spellStart"/>
-      <w:r>
-        <w:rPr>
-          <w:sz w:val="22"/>
-          <w:szCs w:val="22"/>
-        </w:rPr>
-        <w:t>Bessis</w:t>
-      </w:r>
-      <w:proofErr w:type="spellEnd"/>
-      <w:r>
-        <w:rPr>
-          <w:sz w:val="22"/>
-          <w:szCs w:val="22"/>
-        </w:rPr>
-        <w:t xml:space="preserve"> (2015), which emphasize data accuracy, aggregation consistency, and alignment between risk measurement and capital performance.</w:t>
+        <w:t>These regulatory and methodological foundations are consistent with the risk-management principles articulated by Resti and Sironi (2007) and Bessis (2015), which emphasize data accuracy, aggregation consistency, and alignment between risk measurement and capital performance.</w:t>
       </w:r>
       <w:r>
         <w:rPr>
@@ -1174,6 +981,26 @@
           <w:sz w:val="22"/>
           <w:szCs w:val="22"/>
         </w:rPr>
+        <w:br w:type="page"/>
+      </w:r>
+    </w:p>
+    <w:p>
+      <w:pPr>
+        <w:rPr>
+          <w:b/>
+          <w:bCs/>
+          <w:sz w:val="22"/>
+          <w:szCs w:val="22"/>
+        </w:rPr>
+      </w:pPr>
+      <w:r>
+        <w:rPr>
+          <w:b/>
+          <w:bCs/>
+          <w:sz w:val="22"/>
+          <w:szCs w:val="22"/>
+        </w:rPr>
+        <w:lastRenderedPageBreak/>
         <w:t>Data Modeling and Database Design</w:t>
       </w:r>
     </w:p>
@@ -1237,13 +1064,6 @@
           <w:szCs w:val="22"/>
         </w:rPr>
         <w:br/>
-      </w:r>
-      <w:r>
-        <w:rPr>
-          <w:sz w:val="22"/>
-          <w:szCs w:val="22"/>
-        </w:rPr>
-        <w:lastRenderedPageBreak/>
         <w:t>This approach allows for efficient aggregation, filtering, and temporal comparisons — essential for portfolio tracking over time.</w:t>
       </w:r>
       <w:r>
@@ -1252,23 +1072,7 @@
           <w:szCs w:val="22"/>
         </w:rPr>
         <w:br/>
-        <w:t xml:space="preserve">In addition, the data-cleaning and transformation logic adheres to the data-quality framework defined by </w:t>
-      </w:r>
-      <w:proofErr w:type="spellStart"/>
-      <w:r>
-        <w:rPr>
-          <w:sz w:val="22"/>
-          <w:szCs w:val="22"/>
-        </w:rPr>
-        <w:t>Batini</w:t>
-      </w:r>
-      <w:proofErr w:type="spellEnd"/>
-      <w:r>
-        <w:rPr>
-          <w:sz w:val="22"/>
-          <w:szCs w:val="22"/>
-        </w:rPr>
-        <w:t xml:space="preserve"> and Scannapieco (2016), who classify information quality through dimensions such as </w:t>
+        <w:t xml:space="preserve">In addition, the data-cleaning and transformation logic adheres to the data-quality framework defined by Batini and Scannapieco (2016), who classify information quality through dimensions such as </w:t>
       </w:r>
       <w:r>
         <w:rPr>
@@ -1374,23 +1178,7 @@
           <w:szCs w:val="22"/>
         </w:rPr>
         <w:br/>
-        <w:t xml:space="preserve">Complementing this, </w:t>
-      </w:r>
-      <w:proofErr w:type="spellStart"/>
-      <w:r>
-        <w:rPr>
-          <w:sz w:val="22"/>
-          <w:szCs w:val="22"/>
-        </w:rPr>
-        <w:t>Vandermarliere</w:t>
-      </w:r>
-      <w:proofErr w:type="spellEnd"/>
-      <w:r>
-        <w:rPr>
-          <w:sz w:val="22"/>
-          <w:szCs w:val="22"/>
-        </w:rPr>
-        <w:t xml:space="preserve"> et al. (2022) illustrate how financial institutions can design scalable pipelines with automated validation, metadata management, and audit trails, ensuring transparency and reproducibility in KPI reporting.</w:t>
+        <w:t>Complementing this, Vandermarliere et al. (2022) illustrate how financial institutions can design scalable pipelines with automated validation, metadata management, and audit trails, ensuring transparency and reproducibility in KPI reporting.</w:t>
       </w:r>
       <w:r>
         <w:rPr>
@@ -1515,6 +1303,26 @@
           <w:sz w:val="22"/>
           <w:szCs w:val="22"/>
         </w:rPr>
+        <w:br w:type="page"/>
+      </w:r>
+    </w:p>
+    <w:p>
+      <w:pPr>
+        <w:rPr>
+          <w:b/>
+          <w:bCs/>
+          <w:sz w:val="22"/>
+          <w:szCs w:val="22"/>
+        </w:rPr>
+      </w:pPr>
+      <w:r>
+        <w:rPr>
+          <w:b/>
+          <w:bCs/>
+          <w:sz w:val="22"/>
+          <w:szCs w:val="22"/>
+        </w:rPr>
+        <w:lastRenderedPageBreak/>
         <w:t>API Layer and Data Exposure</w:t>
       </w:r>
     </w:p>
@@ -1540,7 +1348,6 @@
         <w:br/>
         <w:t xml:space="preserve">Following Tiangolo’s (2023) </w:t>
       </w:r>
-      <w:proofErr w:type="spellStart"/>
       <w:r>
         <w:rPr>
           <w:i/>
@@ -1550,134 +1357,21 @@
         </w:rPr>
         <w:t>FastAPI</w:t>
       </w:r>
-      <w:proofErr w:type="spellEnd"/>
-      <w:r>
-        <w:rPr>
-          <w:sz w:val="22"/>
-          <w:szCs w:val="22"/>
-        </w:rPr>
-        <w:t xml:space="preserve"> framework, KPI outputs are published via RESTful endpoints, allowing external systems or dashboards to query indicators such as /</w:t>
-      </w:r>
-      <w:proofErr w:type="spellStart"/>
-      <w:r>
-        <w:rPr>
-          <w:sz w:val="22"/>
-          <w:szCs w:val="22"/>
-        </w:rPr>
-        <w:t>api</w:t>
-      </w:r>
-      <w:proofErr w:type="spellEnd"/>
-      <w:r>
-        <w:rPr>
-          <w:sz w:val="22"/>
-          <w:szCs w:val="22"/>
-        </w:rPr>
-        <w:t>/</w:t>
-      </w:r>
-      <w:proofErr w:type="spellStart"/>
-      <w:r>
-        <w:rPr>
-          <w:sz w:val="22"/>
-          <w:szCs w:val="22"/>
-        </w:rPr>
-        <w:t>kpis</w:t>
-      </w:r>
-      <w:proofErr w:type="spellEnd"/>
-      <w:r>
-        <w:rPr>
-          <w:sz w:val="22"/>
-          <w:szCs w:val="22"/>
-        </w:rPr>
-        <w:t>/</w:t>
-      </w:r>
-      <w:proofErr w:type="spellStart"/>
-      <w:r>
-        <w:rPr>
-          <w:sz w:val="22"/>
-          <w:szCs w:val="22"/>
-        </w:rPr>
-        <w:t>default_rate</w:t>
-      </w:r>
-      <w:proofErr w:type="spellEnd"/>
-      <w:r>
-        <w:rPr>
-          <w:sz w:val="22"/>
-          <w:szCs w:val="22"/>
-        </w:rPr>
-        <w:t xml:space="preserve"> or /</w:t>
-      </w:r>
-      <w:proofErr w:type="spellStart"/>
-      <w:r>
-        <w:rPr>
-          <w:sz w:val="22"/>
-          <w:szCs w:val="22"/>
-        </w:rPr>
-        <w:t>api</w:t>
-      </w:r>
-      <w:proofErr w:type="spellEnd"/>
-      <w:r>
-        <w:rPr>
-          <w:sz w:val="22"/>
-          <w:szCs w:val="22"/>
-        </w:rPr>
-        <w:t>/</w:t>
-      </w:r>
-      <w:proofErr w:type="spellStart"/>
-      <w:r>
-        <w:rPr>
-          <w:sz w:val="22"/>
-          <w:szCs w:val="22"/>
-        </w:rPr>
-        <w:t>kpis</w:t>
-      </w:r>
-      <w:proofErr w:type="spellEnd"/>
-      <w:r>
-        <w:rPr>
-          <w:sz w:val="22"/>
-          <w:szCs w:val="22"/>
-        </w:rPr>
-        <w:t>/</w:t>
-      </w:r>
-      <w:proofErr w:type="spellStart"/>
-      <w:r>
-        <w:rPr>
-          <w:sz w:val="22"/>
-          <w:szCs w:val="22"/>
-        </w:rPr>
-        <w:t>portfolio_growth</w:t>
-      </w:r>
-      <w:proofErr w:type="spellEnd"/>
-      <w:r>
-        <w:rPr>
-          <w:sz w:val="22"/>
-          <w:szCs w:val="22"/>
-        </w:rPr>
-        <w:t>.</w:t>
-      </w:r>
-      <w:r>
-        <w:rPr>
-          <w:sz w:val="22"/>
-          <w:szCs w:val="22"/>
-        </w:rPr>
-        <w:br/>
-      </w:r>
-      <w:proofErr w:type="spellStart"/>
-      <w:r>
-        <w:rPr>
-          <w:sz w:val="22"/>
-          <w:szCs w:val="22"/>
-        </w:rPr>
-        <w:t>FastAPI’s</w:t>
-      </w:r>
-      <w:proofErr w:type="spellEnd"/>
-      <w:r>
-        <w:rPr>
-          <w:sz w:val="22"/>
-          <w:szCs w:val="22"/>
-        </w:rPr>
-        <w:t xml:space="preserve"> asynchronous architecture and automatic schema validation through </w:t>
-      </w:r>
-      <w:proofErr w:type="spellStart"/>
+      <w:r>
+        <w:rPr>
+          <w:sz w:val="22"/>
+          <w:szCs w:val="22"/>
+        </w:rPr>
+        <w:t xml:space="preserve"> framework, KPI outputs are published via RESTful endpoints, allowing external systems or dashboards to query indicators such as /api/kpis/default_rate or /api/kpis/portfolio_growth.</w:t>
+      </w:r>
+      <w:r>
+        <w:rPr>
+          <w:sz w:val="22"/>
+          <w:szCs w:val="22"/>
+        </w:rPr>
+        <w:br/>
+        <w:t xml:space="preserve">FastAPI’s asynchronous architecture and automatic schema validation through </w:t>
+      </w:r>
       <w:r>
         <w:rPr>
           <w:i/>
@@ -1687,21 +1381,12 @@
         </w:rPr>
         <w:t>Pydantic</w:t>
       </w:r>
-      <w:proofErr w:type="spellEnd"/>
-      <w:r>
-        <w:rPr>
-          <w:sz w:val="22"/>
-          <w:szCs w:val="22"/>
-        </w:rPr>
-        <w:t xml:space="preserve"> enable </w:t>
-      </w:r>
-      <w:r>
-        <w:rPr>
-          <w:sz w:val="22"/>
-          <w:szCs w:val="22"/>
-        </w:rPr>
-        <w:lastRenderedPageBreak/>
-        <w:t>both scalability and integrity of the responses, aligning with open-data and transparency principles promoted in financial analytics.</w:t>
+      <w:r>
+        <w:rPr>
+          <w:sz w:val="22"/>
+          <w:szCs w:val="22"/>
+        </w:rPr>
+        <w:t xml:space="preserve"> enable both scalability and integrity of the responses, aligning with open-data and transparency principles promoted in financial analytics.</w:t>
       </w:r>
       <w:r>
         <w:rPr>
@@ -1751,7 +1436,7 @@
           <w:szCs w:val="22"/>
         </w:rPr>
         <w:br/>
-        <w:t>Dimensional modeling ensures analytical efficiency, data-quality controls guarantee validity, ETL architecture delivers scalability, regulatory standards impose consistency, and API exposure promotes transparency.</w:t>
+        <w:t>Dimensional modeling ensures analytical efficiency, data-quality controls guarantee validity, ETL architecture delivers scalability, regulatory standards impose consistency and API exposure promotes transparency.</w:t>
       </w:r>
       <w:r>
         <w:rPr>
@@ -1801,23 +1486,7 @@
           <w:szCs w:val="22"/>
         </w:rPr>
         <w:br/>
-        <w:t>From the U.S. empirical studies (</w:t>
-      </w:r>
-      <w:proofErr w:type="spellStart"/>
-      <w:r>
-        <w:rPr>
-          <w:sz w:val="22"/>
-          <w:szCs w:val="22"/>
-        </w:rPr>
-        <w:t>Emekter</w:t>
-      </w:r>
-      <w:proofErr w:type="spellEnd"/>
-      <w:r>
-        <w:rPr>
-          <w:sz w:val="22"/>
-          <w:szCs w:val="22"/>
-        </w:rPr>
-        <w:t xml:space="preserve"> et al., 2015; Kim &amp; Cho, 2019) to Chinese macro-analyses (Rao et al., 2020; Yin et al., 2023) and U.K. evidence (Atz &amp; Bholat, 2016; Xu et al., 2021), scholars have established strong associations between KPIs such as default rate, interest rate, loan term, and ROI.</w:t>
+        <w:t>From the U.S. empirical studies (Emekter et al., 2015; Kim &amp; Cho, 2019) to Chinese macro-analyses (Rao et al., 2020; Yin et al., 2023) and U.K. evidence (Atz &amp; Bholat, 2016; Xu et al., 2021), scholars have established strong associations between KPIs such as default rate, interest rate, loan term, and ROI.</w:t>
       </w:r>
       <w:r>
         <w:rPr>
@@ -1856,23 +1525,7 @@
           <w:sz w:val="22"/>
           <w:szCs w:val="22"/>
         </w:rPr>
-        <w:t xml:space="preserve">However, several gaps remain in </w:t>
-      </w:r>
-      <w:proofErr w:type="gramStart"/>
-      <w:r>
-        <w:rPr>
-          <w:sz w:val="22"/>
-          <w:szCs w:val="22"/>
-        </w:rPr>
-        <w:t>the existing</w:t>
-      </w:r>
-      <w:proofErr w:type="gramEnd"/>
-      <w:r>
-        <w:rPr>
-          <w:sz w:val="22"/>
-          <w:szCs w:val="22"/>
-        </w:rPr>
-        <w:t xml:space="preserve"> literature:</w:t>
+        <w:t>However, several gaps remain in the existing literature:</w:t>
       </w:r>
     </w:p>
     <w:p>
@@ -1975,21 +1628,12 @@
           <w:szCs w:val="22"/>
         </w:rPr>
       </w:pPr>
-      <w:proofErr w:type="gramStart"/>
-      <w:r>
-        <w:rPr>
-          <w:sz w:val="22"/>
-          <w:szCs w:val="22"/>
-        </w:rPr>
-        <w:t>The majority of</w:t>
-      </w:r>
-      <w:proofErr w:type="gramEnd"/>
-      <w:r>
-        <w:rPr>
-          <w:sz w:val="22"/>
-          <w:szCs w:val="22"/>
-        </w:rPr>
-        <w:t xml:space="preserve"> empirical studies are </w:t>
+      <w:r>
+        <w:rPr>
+          <w:sz w:val="22"/>
+          <w:szCs w:val="22"/>
+        </w:rPr>
+        <w:t xml:space="preserve">The majority of empirical studies are </w:t>
       </w:r>
       <w:r>
         <w:rPr>
@@ -2005,37 +1649,22 @@
           <w:sz w:val="22"/>
           <w:szCs w:val="22"/>
         </w:rPr>
-        <w:t xml:space="preserve"> (e.g., Lending Club, Funding Circle) and lack reproducible </w:t>
-      </w:r>
-      <w:proofErr w:type="gramStart"/>
-      <w:r>
-        <w:rPr>
-          <w:sz w:val="22"/>
-          <w:szCs w:val="22"/>
-        </w:rPr>
-        <w:t>architectures</w:t>
-      </w:r>
-      <w:proofErr w:type="gramEnd"/>
-      <w:r>
-        <w:rPr>
-          <w:sz w:val="22"/>
-          <w:szCs w:val="22"/>
-        </w:rPr>
-        <w:t xml:space="preserve"> that can generalize to different datasets or financial institutions.</w:t>
-      </w:r>
-    </w:p>
-    <w:p>
-      <w:pPr>
-        <w:rPr>
-          <w:sz w:val="22"/>
-          <w:szCs w:val="22"/>
-        </w:rPr>
-      </w:pPr>
-      <w:r>
-        <w:rPr>
-          <w:sz w:val="22"/>
-          <w:szCs w:val="22"/>
-        </w:rPr>
+        <w:t xml:space="preserve"> (e.g., Lending Club, Funding Circle) and lack reproducible architectures that can generalize to different datasets or financial institutions.</w:t>
+      </w:r>
+    </w:p>
+    <w:p>
+      <w:pPr>
+        <w:rPr>
+          <w:sz w:val="22"/>
+          <w:szCs w:val="22"/>
+        </w:rPr>
+      </w:pPr>
+      <w:r>
+        <w:rPr>
+          <w:sz w:val="22"/>
+          <w:szCs w:val="22"/>
+        </w:rPr>
+        <w:lastRenderedPageBreak/>
         <w:t>This thesis addresses these limitations by developing an end-to-end data-engineering pipeline for KPI calculation and portfolio monitoring using the Lending Club dataset.</w:t>
       </w:r>
       <w:r>

</xml_diff>